<commit_message>
Terminado el doc de CSS y HTML
</commit_message>
<xml_diff>
--- a/Maze Quiz.docx
+++ b/Maze Quiz.docx
@@ -1575,6 +1575,7 @@
     <w:p>
       <w:pPr>
         <w:ind w:firstLine="708"/>
+        <w:jc w:val="both"/>
       </w:pPr>
       <w:r>
         <w:t xml:space="preserve">Se trata de un laberinto en primera persona, donde el jugador podrá moverse en </w:t>
@@ -1613,6 +1614,7 @@
     <w:p>
       <w:pPr>
         <w:ind w:firstLine="708"/>
+        <w:jc w:val="both"/>
       </w:pPr>
       <w:r>
         <w:t>La mayoría de objetivos propuestos al principio del proyecto se han podido cumplir</w:t>
@@ -1630,23 +1632,56 @@
         <w:pStyle w:val="Ttulo1"/>
       </w:pPr>
       <w:r>
+        <w:t>Programación del HTML y CSS:</w:t>
+      </w:r>
+    </w:p>
+    <w:p/>
+    <w:p>
+      <w:pPr>
+        <w:jc w:val="both"/>
+      </w:pPr>
+      <w:r>
+        <w:t xml:space="preserve">Agrupamos estas categorías, ya que no podemos hablar de uno sin el otro. Para la realización del HTML se han dividido sus elementos en diferentes </w:t>
+      </w:r>
+      <w:r>
+        <w:rPr>
+          <w:b/>
+        </w:rPr>
+        <w:t>&lt;div&gt;</w:t>
+      </w:r>
+      <w:r>
+        <w:t xml:space="preserve">, con el fin de poder trabajar más cómodamente tanto a nivel de CSS como JS. Además, para llegar a la optimización de ambos, hemos agrupado ciertos elementos con propiedades similares (tales como las flechas de </w:t>
+      </w:r>
+      <w:r>
         <w:lastRenderedPageBreak/>
-        <w:t>Programación del HTML:</w:t>
-      </w:r>
-    </w:p>
+        <w:t xml:space="preserve">dirección utilizadas en el recorrido del laberinto) en clases comunes para así poder reducir el número de líneas de código. También debemos destacar el uso de Bootstrap en nuestro menú </w:t>
+      </w:r>
+      <w:r>
+        <w:rPr>
+          <w:b/>
+        </w:rPr>
+        <w:t>Contactar</w:t>
+      </w:r>
+      <w:r>
+        <w:t>, pudiendo dividir nuestras fotos y enlaces en distinto número de columnas.</w:t>
+      </w:r>
+    </w:p>
+    <w:p>
+      <w:pPr>
+        <w:jc w:val="both"/>
+      </w:pPr>
+      <w:r>
+        <w:t>Pasando al CSS, y a bien de mejorar la interacción del usuario con nuestro juego, ya sea desde un dispositivo móvil o un ordenador, los elementos que se muestran en la escena se rigen no por medidas inalterables como pueden ser los pixeles, sino por porcentajes en función de la pantalla, o de los elementos que lo contengan.</w:t>
+      </w:r>
+      <w:bookmarkStart w:id="0" w:name="_GoBack"/>
+      <w:bookmarkEnd w:id="0"/>
+    </w:p>
+    <w:p/>
     <w:p>
       <w:pPr>
         <w:pStyle w:val="Ttulo1"/>
       </w:pPr>
       <w:r>
-        <w:t>Programación del CSS:</w:t>
-      </w:r>
-    </w:p>
-    <w:p>
-      <w:pPr>
-        <w:pStyle w:val="Ttulo1"/>
-      </w:pPr>
-      <w:r>
         <w:t>Realización del JSON</w:t>
       </w:r>
       <w:r>
@@ -1657,38 +1692,50 @@
       </w:r>
     </w:p>
     <w:p>
-      <w:r>
-        <w:tab/>
+      <w:pPr>
+        <w:jc w:val="both"/>
+      </w:pPr>
+      <w:r>
         <w:t>Hemos pensado en hacer toda la base del juego con Json, ya que es más rápido que XML , no obstante hemos utilizado un convertidor para ello, es decir, haciendo las salas y demás elementos en XML ya que estaba más organizado con el sistema de etiquetas &lt;&gt; que un Json.</w:t>
       </w:r>
     </w:p>
     <w:p>
-      <w:r>
-        <w:tab/>
+      <w:pPr>
+        <w:jc w:val="both"/>
+      </w:pPr>
+      <w:r>
         <w:t>El sistema es muy sencillo, tienes salas, que actúan como estados y en función de la dirección que pinches vas a una sala u otra (un estado u otro), metiendo salas de transición para simular el falso movimiento del laberinto.</w:t>
       </w:r>
     </w:p>
     <w:p>
-      <w:r>
-        <w:tab/>
+      <w:pPr>
+        <w:jc w:val="both"/>
+      </w:pPr>
+      <w:r>
         <w:t>Pensamos que cargar el laberinto así es un sistema mecánico, ya que hace que la aplicación fuera como la consola y los Json los cartuchos, es decir; es un sistema en el cual si el Json sigue la misma estructura, podrías cargar cuantos y cuan largos mapas quisieses, frente  a cualquier otro sistema, ya que podría implicar más líneas de código y menos optimización.</w:t>
       </w:r>
     </w:p>
     <w:p>
-      <w:r>
-        <w:tab/>
+      <w:pPr>
+        <w:jc w:val="both"/>
+      </w:pPr>
+      <w:r>
         <w:t>Las preguntas son variadas y conocidas, ya que son un mero elemento que actúa de enemigo en nuestro juego, al no tener estos como tal, debido a que solo servirán para quitarte tiempo si fallas, teniendo preguntas incluso que no llevan a ninguna sala con el mero objetivo de que falles y no completes el nivel. Al ser de diferente temática puede hacer que cualquier jugador pueda responder algunas o todas, independientemente de su conocimiento previo.</w:t>
       </w:r>
     </w:p>
     <w:p>
-      <w:r>
-        <w:tab/>
+      <w:pPr>
+        <w:jc w:val="both"/>
+      </w:pPr>
+      <w:r>
         <w:t>Como ya he mencionado el tiempo es otro enemigo a tener en cuenta, ya que si este acaba, el juego concluirá, pese a que te deje intentarlo de nuevo.</w:t>
       </w:r>
     </w:p>
     <w:p>
-      <w:r>
-        <w:tab/>
+      <w:pPr>
+        <w:jc w:val="both"/>
+      </w:pPr>
+      <w:r>
         <w:t>Para determinar que jugadores son mejores, lo hacemos en función del tiempo que han tardado en completar el laberinto, ya que al ser la</w:t>
       </w:r>
       <w:r>
@@ -1708,8 +1755,10 @@
       </w:r>
     </w:p>
     <w:p>
-      <w:r>
-        <w:tab/>
+      <w:pPr>
+        <w:jc w:val="both"/>
+      </w:pPr>
+      <w:r>
         <w:t>Hemos incluido una etiqueta asset dentro del XML en algunas salas, no como mero hecho decorativo, sino a modo de indicador de porque salas has pasado, ayudándote así a completar el nivel y tener compensado el equilibrio entre dificultad y frustración y que dejes de jugar al juego por esta última</w:t>
       </w:r>
       <w:r>
@@ -1730,20 +1779,22 @@
     <w:p>
       <w:pPr>
         <w:ind w:firstLine="708"/>
-      </w:pPr>
-      <w:r>
+        <w:jc w:val="both"/>
+      </w:pPr>
+      <w:r>
+        <w:lastRenderedPageBreak/>
         <w:t>El diseño escogido para el videojuego ha sido un estilo ráster, utilizando para ello la herramienta PhotoShop, ya que este software da mucha libertad y muchas facilidades a la hora de realizar dibujos.</w:t>
       </w:r>
     </w:p>
     <w:p>
       <w:pPr>
         <w:ind w:firstLine="708"/>
+        <w:jc w:val="both"/>
         <w:rPr>
           <w:u w:val="single"/>
         </w:rPr>
       </w:pPr>
       <w:r>
-        <w:lastRenderedPageBreak/>
         <w:t xml:space="preserve">La perspectiva y zonas escogidas para el </w:t>
       </w:r>
       <w:r>
@@ -1755,12 +1806,11 @@
       <w:r>
         <w:t xml:space="preserve"> Éste consta de tres fases: inicialmente a las afueras de un castillo, a continuación, accederemos a las mazmorras a través de un túnel, algo más cerca del tesoro. Por último, accederemos al interior del castillo a través de una puerta secreta.</w:t>
       </w:r>
-      <w:bookmarkStart w:id="0" w:name="_GoBack"/>
-      <w:bookmarkEnd w:id="0"/>
     </w:p>
     <w:p>
       <w:pPr>
         <w:ind w:firstLine="708"/>
+        <w:jc w:val="both"/>
       </w:pPr>
       <w:r>
         <w:t>Los assets extra (La pala, el ratón, la pelota…) se han utilizado para dar distintos aspectos a las diferentes salas, dando así a entender al usuario que se ha movido por una zona distinta. El tamaño de éstos, es del mismo que el de las pantallas de los laberintos, para así facilitar la parte de programación.</w:t>
@@ -1769,6 +1819,7 @@
     <w:p>
       <w:pPr>
         <w:ind w:firstLine="708"/>
+        <w:jc w:val="both"/>
       </w:pPr>
       <w:r>
         <w:t>Todo el diseño sigue una estética parecida, con colores grises, blancos y marrones.</w:t>
@@ -1786,6 +1837,7 @@
       <w:pPr>
         <w:spacing w:after="0"/>
         <w:ind w:firstLine="708"/>
+        <w:jc w:val="both"/>
       </w:pPr>
       <w:r>
         <w:t>El portfolio contiene un carousel en la página de inicio con los dos juegos desarrollados por el grupo (uno todavía en fase de desarrollo)</w:t>
@@ -1798,6 +1850,7 @@
       <w:pPr>
         <w:spacing w:after="0"/>
         <w:ind w:firstLine="708"/>
+        <w:jc w:val="both"/>
       </w:pPr>
       <w:r>
         <w:t xml:space="preserve">Link al portfolio : </w:t>
@@ -2945,7 +2998,7 @@
 </file>
 
 <file path=customXml/itemProps1.xml><?xml version="1.0" encoding="utf-8"?>
-<ds:datastoreItem xmlns:ds="http://schemas.openxmlformats.org/officeDocument/2006/customXml" ds:itemID="{207BCC78-B02B-43F9-97D8-7A2745B70FEE}">
+<ds:datastoreItem xmlns:ds="http://schemas.openxmlformats.org/officeDocument/2006/customXml" ds:itemID="{EE8552B5-712D-46CC-BE86-9A0E78B17791}">
   <ds:schemaRefs>
     <ds:schemaRef ds:uri="http://schemas.openxmlformats.org/officeDocument/2006/bibliography"/>
   </ds:schemaRefs>

</xml_diff>